<commit_message>
Preparando o sistema para rodar localmente nesta fase de desenvolvimento.
</commit_message>
<xml_diff>
--- a/Documentacao/TUTORIAL-DEV.docx
+++ b/Documentacao/TUTORIAL-DEV.docx
@@ -322,15 +322,41 @@
         </w:rPr>
         <w:t>O diretório que contém as imagens capturadas pelo usuário no Servidor.</w:t>
       </w:r>
-    </w:p>
-    <w:p>
-      <w:pPr>
-        <w:rPr>
-          <w:rFonts w:ascii="Cambria" w:hAnsi="Cambria"/>
-          <w:sz w:val="32"/>
-          <w:szCs w:val="50"/>
-        </w:rPr>
-      </w:pPr>
+      <w:r>
+        <w:rPr>
+          <w:rFonts w:ascii="Cambria" w:hAnsi="Cambria"/>
+          <w:sz w:val="32"/>
+          <w:szCs w:val="50"/>
+        </w:rPr>
+        <w:t xml:space="preserve"> Deve está protegido de qualquer acesso não autorizado.</w:t>
+      </w:r>
+    </w:p>
+    <w:p>
+      <w:pPr>
+        <w:rPr>
+          <w:rFonts w:ascii="Cambria" w:hAnsi="Cambria"/>
+          <w:sz w:val="32"/>
+          <w:szCs w:val="50"/>
+        </w:rPr>
+      </w:pPr>
+    </w:p>
+    <w:p>
+      <w:pPr>
+        <w:rPr>
+          <w:rFonts w:ascii="Cambria" w:hAnsi="Cambria"/>
+          <w:sz w:val="32"/>
+          <w:szCs w:val="50"/>
+          <w:u w:val="single"/>
+        </w:rPr>
+      </w:pPr>
+      <w:r>
+        <w:rPr>
+          <w:rFonts w:ascii="Cambria" w:hAnsi="Cambria"/>
+          <w:sz w:val="32"/>
+          <w:szCs w:val="50"/>
+        </w:rPr>
+        <w:t>Obs.: a API é em NODE.JS com socket.io</w:t>
+      </w:r>
     </w:p>
     <w:p>
       <w:pPr>
@@ -387,32 +413,112 @@
           <w:sz w:val="32"/>
           <w:szCs w:val="50"/>
         </w:rPr>
-        <w:t xml:space="preserve">Os Usuário usa um Cliente mobile e </w:t>
-      </w:r>
-      <w:r>
-        <w:rPr>
-          <w:rFonts w:ascii="Cambria" w:hAnsi="Cambria"/>
-          <w:sz w:val="32"/>
-          <w:szCs w:val="50"/>
-        </w:rPr>
-        <w:t xml:space="preserve">Cliente </w:t>
-      </w:r>
-      <w:r>
-        <w:rPr>
-          <w:rFonts w:ascii="Cambria" w:hAnsi="Cambria"/>
-          <w:sz w:val="32"/>
-          <w:szCs w:val="50"/>
-        </w:rPr>
-        <w:t>Desktop para acessar o sistema.</w:t>
-      </w:r>
-    </w:p>
-    <w:p>
-      <w:pPr>
+        <w:t>O</w:t>
+      </w:r>
+      <w:r>
+        <w:rPr>
+          <w:rFonts w:ascii="Cambria" w:hAnsi="Cambria"/>
+          <w:sz w:val="32"/>
+          <w:szCs w:val="50"/>
+        </w:rPr>
+        <w:t xml:space="preserve"> Usuário usa um Cliente mobile e Cliente Desktop para acessar o sistema.</w:t>
+      </w:r>
+    </w:p>
+    <w:p>
+      <w:pPr>
+        <w:pStyle w:val="PargrafodaLista"/>
+        <w:numPr>
+          <w:ilvl w:val="0"/>
+          <w:numId w:val="2"/>
+        </w:numPr>
         <w:jc w:val="both"/>
         <w:rPr>
           <w:rFonts w:ascii="Cambria" w:hAnsi="Cambria"/>
           <w:sz w:val="32"/>
           <w:szCs w:val="50"/>
+        </w:rPr>
+      </w:pPr>
+      <w:r>
+        <w:rPr>
+          <w:rFonts w:ascii="Cambria" w:hAnsi="Cambria"/>
+          <w:sz w:val="32"/>
+          <w:szCs w:val="50"/>
+        </w:rPr>
+        <w:t>Para cada cliente conectado, o Servidor responde com um JWT</w:t>
+      </w:r>
+      <w:r>
+        <w:rPr>
+          <w:rFonts w:ascii="Cambria" w:hAnsi="Cambria"/>
+          <w:sz w:val="32"/>
+          <w:szCs w:val="50"/>
+        </w:rPr>
+        <w:t xml:space="preserve"> contendo </w:t>
+      </w:r>
+      <w:r>
+        <w:rPr>
+          <w:rFonts w:ascii="Cambria" w:hAnsi="Cambria"/>
+          <w:sz w:val="32"/>
+          <w:szCs w:val="50"/>
+        </w:rPr>
+        <w:t xml:space="preserve">o socket id da conexão </w:t>
+      </w:r>
+      <w:r>
+        <w:rPr>
+          <w:rFonts w:ascii="Cambria" w:hAnsi="Cambria"/>
+          <w:sz w:val="32"/>
+          <w:szCs w:val="50"/>
+        </w:rPr>
+        <w:t>no payload.</w:t>
+      </w:r>
+      <w:r>
+        <w:rPr>
+          <w:rFonts w:ascii="Cambria" w:hAnsi="Cambria"/>
+          <w:sz w:val="32"/>
+          <w:szCs w:val="50"/>
+        </w:rPr>
+        <w:t xml:space="preserve"> Logo, define-se aqui este JWT como o </w:t>
+      </w:r>
+      <w:r>
+        <w:rPr>
+          <w:rFonts w:ascii="Cambria" w:hAnsi="Cambria"/>
+          <w:b/>
+          <w:i/>
+          <w:sz w:val="32"/>
+          <w:szCs w:val="50"/>
+        </w:rPr>
+        <w:t xml:space="preserve">token de </w:t>
+      </w:r>
+      <w:r>
+        <w:rPr>
+          <w:rFonts w:ascii="Cambria" w:hAnsi="Cambria"/>
+          <w:b/>
+          <w:i/>
+          <w:sz w:val="32"/>
+          <w:szCs w:val="50"/>
+        </w:rPr>
+        <w:t>conexão.</w:t>
+      </w:r>
+      <w:r>
+        <w:rPr>
+          <w:rFonts w:ascii="Cambria" w:hAnsi="Cambria"/>
+          <w:sz w:val="32"/>
+          <w:szCs w:val="50"/>
+        </w:rPr>
+        <w:t xml:space="preserve"> </w:t>
+      </w:r>
+    </w:p>
+    <w:p>
+      <w:pPr>
+        <w:pStyle w:val="PargrafodaLista"/>
+        <w:numPr>
+          <w:ilvl w:val="0"/>
+          <w:numId w:val="2"/>
+        </w:numPr>
+        <w:jc w:val="both"/>
+        <w:rPr>
+          <w:rFonts w:ascii="Cambria" w:hAnsi="Cambria"/>
+          <w:sz w:val="32"/>
+          <w:szCs w:val="50"/>
           <w:u w:val="single"/>
         </w:rPr>
       </w:pPr>
@@ -422,27 +528,80 @@
           <w:sz w:val="32"/>
           <w:szCs w:val="50"/>
         </w:rPr>
-        <w:t>Para cada cliente conectado, o Servidor responde com um JWT</w:t>
-      </w:r>
-      <w:r>
-        <w:rPr>
-          <w:rFonts w:ascii="Cambria" w:hAnsi="Cambria"/>
-          <w:sz w:val="32"/>
-          <w:szCs w:val="50"/>
-        </w:rPr>
-        <w:t xml:space="preserve"> contendo </w:t>
-      </w:r>
-      <w:r>
-        <w:rPr>
-          <w:rFonts w:ascii="Cambria" w:hAnsi="Cambria"/>
-          <w:sz w:val="32"/>
-          <w:szCs w:val="50"/>
-        </w:rPr>
-        <w:t>o socket id da conexão</w:t>
-      </w:r>
-      <w:r>
-        <w:rPr>
-          <w:rFonts w:ascii="Cambria" w:hAnsi="Cambria"/>
+        <w:t xml:space="preserve">O Usuário </w:t>
+      </w:r>
+      <w:r>
+        <w:rPr>
+          <w:rFonts w:ascii="Cambria" w:hAnsi="Cambria"/>
+          <w:sz w:val="32"/>
+          <w:szCs w:val="50"/>
+        </w:rPr>
+        <w:t>usa um Cliente mobile</w:t>
+      </w:r>
+      <w:r>
+        <w:rPr>
+          <w:rFonts w:ascii="Cambria" w:hAnsi="Cambria"/>
+          <w:sz w:val="32"/>
+          <w:szCs w:val="50"/>
+        </w:rPr>
+        <w:t>, acessa o aplicativo e loga com uma conta google.</w:t>
+      </w:r>
+      <w:r>
+        <w:rPr>
+          <w:rFonts w:ascii="Cambria" w:hAnsi="Cambria"/>
+          <w:sz w:val="32"/>
+          <w:szCs w:val="50"/>
+        </w:rPr>
+        <w:t xml:space="preserve"> Desta forma, ele está autenticado para usar o sistema.</w:t>
+      </w:r>
+    </w:p>
+    <w:p>
+      <w:pPr>
+        <w:pStyle w:val="PargrafodaLista"/>
+        <w:numPr>
+          <w:ilvl w:val="0"/>
+          <w:numId w:val="2"/>
+        </w:numPr>
+        <w:jc w:val="both"/>
+        <w:rPr>
+          <w:rFonts w:ascii="Cambria" w:hAnsi="Cambria"/>
+          <w:sz w:val="32"/>
+          <w:szCs w:val="50"/>
+          <w:u w:val="single"/>
+        </w:rPr>
+      </w:pPr>
+      <w:r>
+        <w:rPr>
+          <w:rFonts w:ascii="Cambria" w:hAnsi="Cambria"/>
+          <w:sz w:val="32"/>
+          <w:szCs w:val="50"/>
+        </w:rPr>
+        <w:lastRenderedPageBreak/>
+        <w:t xml:space="preserve">O aplicativo obtém </w:t>
+      </w:r>
+      <w:r>
+        <w:rPr>
+          <w:rFonts w:ascii="Cambria" w:hAnsi="Cambria"/>
+          <w:sz w:val="32"/>
+          <w:szCs w:val="50"/>
+        </w:rPr>
+        <w:t xml:space="preserve">o </w:t>
+      </w:r>
+      <w:r>
+        <w:rPr>
+          <w:rFonts w:ascii="Cambria" w:hAnsi="Cambria"/>
+          <w:b/>
+          <w:i/>
+          <w:sz w:val="32"/>
+          <w:szCs w:val="50"/>
+        </w:rPr>
+        <w:t>token de conexão</w:t>
+      </w:r>
+      <w:r>
+        <w:rPr>
+          <w:rFonts w:ascii="Cambria" w:hAnsi="Cambria"/>
+          <w:b/>
+          <w:i/>
           <w:sz w:val="32"/>
           <w:szCs w:val="50"/>
         </w:rPr>
@@ -454,15 +613,7 @@
           <w:sz w:val="32"/>
           <w:szCs w:val="50"/>
         </w:rPr>
-        <w:t>no payload.</w:t>
-      </w:r>
-      <w:r>
-        <w:rPr>
-          <w:rFonts w:ascii="Cambria" w:hAnsi="Cambria"/>
-          <w:sz w:val="32"/>
-          <w:szCs w:val="50"/>
-        </w:rPr>
-        <w:t xml:space="preserve"> Logo, define-se aqui este JWT como o </w:t>
+        <w:t xml:space="preserve">de um cliente desktop via browser. O aplicativo também possui o seu </w:t>
       </w:r>
       <w:r>
         <w:rPr>
@@ -472,7 +623,7 @@
           <w:sz w:val="32"/>
           <w:szCs w:val="50"/>
         </w:rPr>
-        <w:t xml:space="preserve">token de </w:t>
+        <w:t>token de conexão</w:t>
       </w:r>
       <w:r>
         <w:rPr>
@@ -482,18 +633,682 @@
           <w:sz w:val="32"/>
           <w:szCs w:val="50"/>
         </w:rPr>
-        <w:t>conexão.</w:t>
-      </w:r>
-      <w:r>
-        <w:rPr>
-          <w:rFonts w:ascii="Cambria" w:hAnsi="Cambria"/>
-          <w:sz w:val="32"/>
-          <w:szCs w:val="50"/>
-        </w:rPr>
         <w:t xml:space="preserve"> </w:t>
+      </w:r>
+      <w:r>
+        <w:rPr>
+          <w:rFonts w:ascii="Cambria" w:hAnsi="Cambria"/>
+          <w:sz w:val="32"/>
+          <w:szCs w:val="50"/>
+        </w:rPr>
+        <w:t>exclusivo.</w:t>
+      </w:r>
+    </w:p>
+    <w:p>
+      <w:pPr>
+        <w:pStyle w:val="PargrafodaLista"/>
+        <w:numPr>
+          <w:ilvl w:val="0"/>
+          <w:numId w:val="2"/>
+        </w:numPr>
+        <w:jc w:val="both"/>
+        <w:rPr>
+          <w:rFonts w:ascii="Cambria" w:hAnsi="Cambria"/>
+          <w:sz w:val="32"/>
+          <w:szCs w:val="50"/>
+          <w:u w:val="single"/>
+        </w:rPr>
+      </w:pPr>
+      <w:r>
+        <w:rPr>
+          <w:rFonts w:ascii="Cambria" w:hAnsi="Cambria"/>
+          <w:sz w:val="32"/>
+          <w:szCs w:val="50"/>
+        </w:rPr>
+        <w:t xml:space="preserve">O aplicativo, então, acessa a API do Servidor com a url </w:t>
+      </w:r>
+      <w:hyperlink r:id="rId5" w:history="1">
+        <w:r>
+          <w:rPr>
+            <w:rStyle w:val="Hyperlink"/>
+            <w:rFonts w:ascii="Cambria" w:hAnsi="Cambria"/>
+            <w:sz w:val="32"/>
+            <w:szCs w:val="50"/>
+          </w:rPr>
+          <w:t>https://cropdox.com/autorize/token_de_conexao/&lt;token_de_conexao</w:t>
+        </w:r>
+      </w:hyperlink>
+      <w:r>
+        <w:rPr>
+          <w:rFonts w:ascii="Cambria" w:hAnsi="Cambria"/>
+          <w:sz w:val="32"/>
+          <w:szCs w:val="50"/>
+        </w:rPr>
+        <w:t>&gt;</w:t>
+      </w:r>
+      <w:r>
+        <w:rPr>
+          <w:rFonts w:ascii="Cambria" w:hAnsi="Cambria"/>
+          <w:sz w:val="32"/>
+          <w:szCs w:val="50"/>
+        </w:rPr>
+        <w:t>.</w:t>
+      </w:r>
+      <w:r>
+        <w:rPr>
+          <w:rFonts w:ascii="Cambria" w:hAnsi="Cambria"/>
+          <w:sz w:val="32"/>
+          <w:szCs w:val="50"/>
+        </w:rPr>
+        <w:t xml:space="preserve"> </w:t>
+      </w:r>
+      <w:r>
+        <w:rPr>
+          <w:rFonts w:ascii="Cambria" w:hAnsi="Cambria"/>
+          <w:sz w:val="32"/>
+          <w:szCs w:val="50"/>
+        </w:rPr>
+        <w:t xml:space="preserve">Desta forma, o </w:t>
+      </w:r>
+      <w:r>
+        <w:rPr>
+          <w:rFonts w:ascii="Cambria" w:hAnsi="Cambria"/>
+          <w:b/>
+          <w:sz w:val="32"/>
+          <w:szCs w:val="50"/>
+        </w:rPr>
+        <w:t>usuário</w:t>
+      </w:r>
+      <w:r>
+        <w:rPr>
+          <w:rFonts w:ascii="Cambria" w:hAnsi="Cambria"/>
+          <w:b/>
+          <w:sz w:val="32"/>
+          <w:szCs w:val="50"/>
+        </w:rPr>
+        <w:t xml:space="preserve"> </w:t>
+      </w:r>
+      <w:r>
+        <w:rPr>
+          <w:rFonts w:ascii="Cambria" w:hAnsi="Cambria"/>
+          <w:sz w:val="32"/>
+          <w:szCs w:val="50"/>
+        </w:rPr>
+        <w:t xml:space="preserve">através de um </w:t>
+      </w:r>
+      <w:r>
+        <w:rPr>
+          <w:rFonts w:ascii="Cambria" w:hAnsi="Cambria"/>
+          <w:b/>
+          <w:sz w:val="32"/>
+          <w:szCs w:val="50"/>
+        </w:rPr>
+        <w:t>cliente mobile</w:t>
+      </w:r>
+      <w:r>
+        <w:rPr>
+          <w:rFonts w:ascii="Cambria" w:hAnsi="Cambria"/>
+          <w:sz w:val="32"/>
+          <w:szCs w:val="50"/>
+        </w:rPr>
+        <w:t xml:space="preserve"> estará autorizando o </w:t>
+      </w:r>
+      <w:r>
+        <w:rPr>
+          <w:rFonts w:ascii="Cambria" w:hAnsi="Cambria"/>
+          <w:b/>
+          <w:sz w:val="32"/>
+          <w:szCs w:val="50"/>
+        </w:rPr>
+        <w:t>Cliente Desktop</w:t>
+      </w:r>
+      <w:r>
+        <w:rPr>
+          <w:rFonts w:ascii="Cambria" w:hAnsi="Cambria"/>
+          <w:sz w:val="32"/>
+          <w:szCs w:val="50"/>
+        </w:rPr>
+        <w:t xml:space="preserve"> a acessar o seu </w:t>
+      </w:r>
+      <w:r>
+        <w:rPr>
+          <w:rFonts w:ascii="Cambria" w:hAnsi="Cambria"/>
+          <w:b/>
+          <w:sz w:val="32"/>
+          <w:szCs w:val="50"/>
+        </w:rPr>
+        <w:t>diretório</w:t>
+      </w:r>
+      <w:r>
+        <w:rPr>
+          <w:rFonts w:ascii="Cambria" w:hAnsi="Cambria"/>
+          <w:b/>
+          <w:sz w:val="32"/>
+          <w:szCs w:val="50"/>
+        </w:rPr>
+        <w:t>.</w:t>
+      </w:r>
+    </w:p>
+    <w:p>
+      <w:pPr>
+        <w:pStyle w:val="PargrafodaLista"/>
+        <w:numPr>
+          <w:ilvl w:val="0"/>
+          <w:numId w:val="2"/>
+        </w:numPr>
+        <w:jc w:val="both"/>
+        <w:rPr>
+          <w:rFonts w:ascii="Cambria" w:hAnsi="Cambria"/>
+          <w:sz w:val="32"/>
+          <w:szCs w:val="50"/>
+          <w:u w:val="single"/>
+        </w:rPr>
+      </w:pPr>
+      <w:r>
+        <w:rPr>
+          <w:rFonts w:ascii="Cambria" w:hAnsi="Cambria"/>
+          <w:sz w:val="32"/>
+          <w:szCs w:val="50"/>
+        </w:rPr>
+        <w:t>Lembrando que o</w:t>
+      </w:r>
+      <w:r>
+        <w:rPr>
+          <w:rFonts w:ascii="Cambria" w:hAnsi="Cambria"/>
+          <w:sz w:val="32"/>
+          <w:szCs w:val="50"/>
+        </w:rPr>
+        <w:t xml:space="preserve"> cliente Desktop ouve “mensagens android” provenientes do servidor. E o servidor ouve </w:t>
+      </w:r>
+      <w:r>
+        <w:rPr>
+          <w:rFonts w:ascii="Cambria" w:hAnsi="Cambria"/>
+          <w:sz w:val="32"/>
+          <w:szCs w:val="50"/>
+        </w:rPr>
+        <w:t>“mensagens android”</w:t>
+      </w:r>
+      <w:r>
+        <w:rPr>
+          <w:rFonts w:ascii="Cambria" w:hAnsi="Cambria"/>
+          <w:sz w:val="32"/>
+          <w:szCs w:val="50"/>
+        </w:rPr>
+        <w:t xml:space="preserve"> provenientes dos clientes</w:t>
+      </w:r>
+      <w:r>
+        <w:rPr>
+          <w:rFonts w:ascii="Cambria" w:hAnsi="Cambria"/>
+          <w:sz w:val="32"/>
+          <w:szCs w:val="50"/>
+        </w:rPr>
+        <w:t xml:space="preserve">. Mas um cliente não ouve </w:t>
+      </w:r>
+      <w:r>
+        <w:rPr>
+          <w:rFonts w:ascii="Cambria" w:hAnsi="Cambria"/>
+          <w:sz w:val="32"/>
+          <w:szCs w:val="50"/>
+        </w:rPr>
+        <w:t>“mensagens android”</w:t>
+      </w:r>
+      <w:r>
+        <w:rPr>
+          <w:rFonts w:ascii="Cambria" w:hAnsi="Cambria"/>
+          <w:sz w:val="32"/>
+          <w:szCs w:val="50"/>
+        </w:rPr>
+        <w:t xml:space="preserve"> de outro cliente</w:t>
+      </w:r>
+      <w:r>
+        <w:rPr>
+          <w:rFonts w:ascii="Cambria" w:hAnsi="Cambria"/>
+          <w:sz w:val="32"/>
+          <w:szCs w:val="50"/>
+        </w:rPr>
+        <w:t>.</w:t>
+      </w:r>
+    </w:p>
+    <w:p>
+      <w:pPr>
+        <w:pStyle w:val="PargrafodaLista"/>
+        <w:numPr>
+          <w:ilvl w:val="0"/>
+          <w:numId w:val="2"/>
+        </w:numPr>
+        <w:jc w:val="both"/>
+        <w:rPr>
+          <w:rFonts w:ascii="Cambria" w:hAnsi="Cambria"/>
+          <w:sz w:val="32"/>
+          <w:szCs w:val="50"/>
+          <w:u w:val="single"/>
+        </w:rPr>
+      </w:pPr>
+      <w:r>
+        <w:rPr>
+          <w:rFonts w:ascii="Cambria" w:hAnsi="Cambria"/>
+          <w:sz w:val="32"/>
+          <w:szCs w:val="50"/>
+        </w:rPr>
+        <w:t xml:space="preserve">Uma vez que o token estiver validado no Servidor, ele </w:t>
+      </w:r>
+      <w:r>
+        <w:rPr>
+          <w:rFonts w:ascii="Cambria" w:hAnsi="Cambria"/>
+          <w:i/>
+          <w:sz w:val="32"/>
+          <w:szCs w:val="50"/>
+        </w:rPr>
+        <w:t>emite</w:t>
+      </w:r>
+      <w:r>
+        <w:rPr>
+          <w:rFonts w:ascii="Cambria" w:hAnsi="Cambria"/>
+          <w:sz w:val="32"/>
+          <w:szCs w:val="50"/>
+        </w:rPr>
+        <w:t xml:space="preserve"> uma “mensagem android” para o soket_id </w:t>
+      </w:r>
+      <w:r>
+        <w:rPr>
+          <w:rFonts w:ascii="Cambria" w:hAnsi="Cambria"/>
+          <w:sz w:val="32"/>
+          <w:szCs w:val="50"/>
+        </w:rPr>
+        <w:t xml:space="preserve">do Cliente Desktop </w:t>
+      </w:r>
+      <w:r>
+        <w:rPr>
+          <w:rFonts w:ascii="Cambria" w:hAnsi="Cambria"/>
+          <w:sz w:val="32"/>
+          <w:szCs w:val="50"/>
+        </w:rPr>
+        <w:t xml:space="preserve">presente no </w:t>
+      </w:r>
+      <w:r>
+        <w:rPr>
+          <w:rFonts w:ascii="Cambria" w:hAnsi="Cambria"/>
+          <w:b/>
+          <w:i/>
+          <w:sz w:val="32"/>
+          <w:szCs w:val="50"/>
+        </w:rPr>
+        <w:t>token de conexão</w:t>
+      </w:r>
+      <w:r>
+        <w:rPr>
+          <w:rFonts w:ascii="Cambria" w:hAnsi="Cambria"/>
+          <w:b/>
+          <w:sz w:val="32"/>
+          <w:szCs w:val="50"/>
+        </w:rPr>
+        <w:t xml:space="preserve"> </w:t>
+      </w:r>
+      <w:r>
+        <w:rPr>
+          <w:rFonts w:ascii="Cambria" w:hAnsi="Cambria"/>
+          <w:sz w:val="32"/>
+          <w:szCs w:val="50"/>
+        </w:rPr>
+        <w:t>capturado</w:t>
+      </w:r>
+      <w:r>
+        <w:rPr>
+          <w:rFonts w:ascii="Cambria" w:hAnsi="Cambria"/>
+          <w:sz w:val="32"/>
+          <w:szCs w:val="50"/>
+        </w:rPr>
+        <w:t xml:space="preserve"> no celular</w:t>
+      </w:r>
+      <w:r>
+        <w:rPr>
+          <w:rFonts w:ascii="Cambria" w:hAnsi="Cambria"/>
+          <w:sz w:val="32"/>
+          <w:szCs w:val="50"/>
+        </w:rPr>
+        <w:t xml:space="preserve"> via QR code</w:t>
+      </w:r>
+      <w:r>
+        <w:rPr>
+          <w:rFonts w:ascii="Cambria" w:hAnsi="Cambria"/>
+          <w:sz w:val="32"/>
+          <w:szCs w:val="50"/>
+        </w:rPr>
+        <w:t>.</w:t>
+      </w:r>
+      <w:r>
+        <w:rPr>
+          <w:rFonts w:ascii="Cambria" w:hAnsi="Cambria"/>
+          <w:sz w:val="32"/>
+          <w:szCs w:val="50"/>
+        </w:rPr>
+        <w:t xml:space="preserve"> Esta mensagem deve conter um novo token, aqui denominado de </w:t>
+      </w:r>
+      <w:r>
+        <w:rPr>
+          <w:rFonts w:ascii="Cambria" w:hAnsi="Cambria"/>
+          <w:b/>
+          <w:i/>
+          <w:sz w:val="32"/>
+          <w:szCs w:val="50"/>
+        </w:rPr>
+        <w:t>“token de requisição”</w:t>
+      </w:r>
+      <w:r>
+        <w:rPr>
+          <w:rFonts w:ascii="Cambria" w:hAnsi="Cambria"/>
+          <w:b/>
+          <w:i/>
+          <w:sz w:val="32"/>
+          <w:szCs w:val="50"/>
+        </w:rPr>
+        <w:t xml:space="preserve">. </w:t>
+      </w:r>
+      <w:r>
+        <w:rPr>
+          <w:rFonts w:ascii="Cambria" w:hAnsi="Cambria"/>
+          <w:sz w:val="32"/>
+          <w:szCs w:val="50"/>
+        </w:rPr>
+        <w:t>Este token deve conter</w:t>
+      </w:r>
+      <w:r>
+        <w:rPr>
+          <w:rFonts w:ascii="Cambria" w:hAnsi="Cambria"/>
+          <w:sz w:val="32"/>
+          <w:szCs w:val="50"/>
+        </w:rPr>
+        <w:t>, no payload</w:t>
+      </w:r>
+      <w:r>
+        <w:rPr>
+          <w:rFonts w:ascii="Cambria" w:hAnsi="Cambria"/>
+          <w:sz w:val="32"/>
+          <w:szCs w:val="50"/>
+        </w:rPr>
+        <w:t>, as clains seguintes</w:t>
+      </w:r>
+      <w:r>
+        <w:rPr>
+          <w:rFonts w:ascii="Cambria" w:hAnsi="Cambria"/>
+          <w:sz w:val="32"/>
+          <w:szCs w:val="50"/>
+        </w:rPr>
+        <w:t>:</w:t>
+      </w:r>
+    </w:p>
+    <w:p>
+      <w:pPr>
+        <w:pStyle w:val="PargrafodaLista"/>
+        <w:numPr>
+          <w:ilvl w:val="0"/>
+          <w:numId w:val="3"/>
+        </w:numPr>
+        <w:jc w:val="both"/>
+        <w:rPr>
+          <w:rFonts w:ascii="Cambria" w:hAnsi="Cambria"/>
+          <w:sz w:val="32"/>
+          <w:szCs w:val="50"/>
+          <w:u w:val="single"/>
+        </w:rPr>
+      </w:pPr>
+      <w:r>
+        <w:rPr>
+          <w:rFonts w:ascii="Cambria" w:hAnsi="Cambria"/>
+          <w:sz w:val="32"/>
+          <w:szCs w:val="50"/>
+        </w:rPr>
+        <w:t>a rota</w:t>
+      </w:r>
+      <w:r>
+        <w:rPr>
+          <w:rFonts w:ascii="Cambria" w:hAnsi="Cambria"/>
+          <w:sz w:val="32"/>
+          <w:szCs w:val="50"/>
+        </w:rPr>
+        <w:t xml:space="preserve"> </w:t>
+      </w:r>
+      <w:r>
+        <w:rPr>
+          <w:rFonts w:ascii="Cambria" w:hAnsi="Cambria"/>
+          <w:sz w:val="32"/>
+          <w:szCs w:val="50"/>
+        </w:rPr>
+        <w:t>que do diretório do respectivo usuário.</w:t>
+      </w:r>
+      <w:r>
+        <w:rPr>
+          <w:rFonts w:ascii="Cambria" w:hAnsi="Cambria"/>
+          <w:sz w:val="32"/>
+          <w:szCs w:val="50"/>
+        </w:rPr>
+        <w:t xml:space="preserve"> A qual só deverá retornar a imagem se o token for válido.</w:t>
+      </w:r>
+      <w:r>
+        <w:rPr>
+          <w:rFonts w:ascii="Cambria" w:hAnsi="Cambria"/>
+          <w:sz w:val="32"/>
+          <w:szCs w:val="50"/>
+        </w:rPr>
+        <w:t xml:space="preserve"> </w:t>
+      </w:r>
+    </w:p>
+    <w:p>
+      <w:pPr>
+        <w:pStyle w:val="PargrafodaLista"/>
+        <w:numPr>
+          <w:ilvl w:val="0"/>
+          <w:numId w:val="3"/>
+        </w:numPr>
+        <w:jc w:val="both"/>
+        <w:rPr>
+          <w:rFonts w:ascii="Cambria" w:hAnsi="Cambria"/>
+          <w:sz w:val="32"/>
+          <w:szCs w:val="50"/>
+        </w:rPr>
+      </w:pPr>
+      <w:r>
+        <w:rPr>
+          <w:rFonts w:ascii="Cambria" w:hAnsi="Cambria"/>
+          <w:sz w:val="32"/>
+          <w:szCs w:val="50"/>
+        </w:rPr>
+        <w:t>O</w:t>
+      </w:r>
+      <w:r>
+        <w:rPr>
+          <w:rFonts w:ascii="Cambria" w:hAnsi="Cambria"/>
+          <w:sz w:val="32"/>
+          <w:szCs w:val="50"/>
+        </w:rPr>
+        <w:t>u</w:t>
+      </w:r>
+      <w:r>
+        <w:rPr>
+          <w:rFonts w:ascii="Cambria" w:hAnsi="Cambria"/>
+          <w:sz w:val="32"/>
+          <w:szCs w:val="50"/>
+        </w:rPr>
+        <w:t xml:space="preserve"> </w:t>
+      </w:r>
+      <w:r>
+        <w:rPr>
+          <w:rFonts w:ascii="Cambria" w:hAnsi="Cambria"/>
+          <w:sz w:val="32"/>
+          <w:szCs w:val="50"/>
+        </w:rPr>
+        <w:t>uma clain contendo o resultado como deferido ou indeferido.</w:t>
       </w:r>
       <w:bookmarkStart w:id="0" w:name="_GoBack"/>
       <w:bookmarkEnd w:id="0"/>
+    </w:p>
+    <w:p>
+      <w:pPr>
+        <w:pStyle w:val="PargrafodaLista"/>
+        <w:numPr>
+          <w:ilvl w:val="0"/>
+          <w:numId w:val="2"/>
+        </w:numPr>
+        <w:jc w:val="both"/>
+        <w:rPr>
+          <w:rFonts w:ascii="Cambria" w:hAnsi="Cambria"/>
+          <w:sz w:val="32"/>
+          <w:szCs w:val="50"/>
+          <w:u w:val="single"/>
+        </w:rPr>
+      </w:pPr>
+      <w:r>
+        <w:rPr>
+          <w:rFonts w:ascii="Cambria" w:hAnsi="Cambria"/>
+          <w:sz w:val="32"/>
+          <w:szCs w:val="50"/>
+        </w:rPr>
+        <w:t>Agora</w:t>
+      </w:r>
+      <w:r>
+        <w:rPr>
+          <w:rFonts w:ascii="Cambria" w:hAnsi="Cambria"/>
+          <w:sz w:val="32"/>
+          <w:szCs w:val="50"/>
+        </w:rPr>
+        <w:t xml:space="preserve"> o cliente desktop utilizado pelo Usuário poderá solicitar </w:t>
+      </w:r>
+      <w:r>
+        <w:rPr>
+          <w:rFonts w:ascii="Cambria" w:hAnsi="Cambria"/>
+          <w:sz w:val="32"/>
+          <w:szCs w:val="50"/>
+        </w:rPr>
+        <w:t xml:space="preserve">a imagem do </w:t>
+      </w:r>
+      <w:r>
+        <w:rPr>
+          <w:rFonts w:ascii="Cambria" w:hAnsi="Cambria"/>
+          <w:b/>
+          <w:sz w:val="32"/>
+          <w:szCs w:val="50"/>
+        </w:rPr>
+        <w:t>diretório</w:t>
+      </w:r>
+      <w:r>
+        <w:rPr>
+          <w:rFonts w:ascii="Cambria" w:hAnsi="Cambria"/>
+          <w:sz w:val="32"/>
+          <w:szCs w:val="50"/>
+        </w:rPr>
+        <w:t xml:space="preserve"> </w:t>
+      </w:r>
+      <w:r>
+        <w:rPr>
+          <w:rFonts w:ascii="Cambria" w:hAnsi="Cambria"/>
+          <w:sz w:val="32"/>
+          <w:szCs w:val="50"/>
+        </w:rPr>
+        <w:t xml:space="preserve">com o </w:t>
+      </w:r>
+      <w:r>
+        <w:rPr>
+          <w:rFonts w:ascii="Cambria" w:hAnsi="Cambria"/>
+          <w:sz w:val="32"/>
+          <w:szCs w:val="50"/>
+        </w:rPr>
+        <w:t xml:space="preserve"> </w:t>
+      </w:r>
+      <w:r>
+        <w:rPr>
+          <w:rFonts w:ascii="Cambria" w:hAnsi="Cambria"/>
+          <w:b/>
+          <w:i/>
+          <w:sz w:val="32"/>
+          <w:szCs w:val="50"/>
+        </w:rPr>
+        <w:t>“token de requisição”</w:t>
+      </w:r>
+      <w:r>
+        <w:rPr>
+          <w:rFonts w:ascii="Cambria" w:hAnsi="Cambria"/>
+          <w:b/>
+          <w:i/>
+          <w:sz w:val="32"/>
+          <w:szCs w:val="50"/>
+        </w:rPr>
+        <w:t xml:space="preserve">, </w:t>
+      </w:r>
+      <w:r>
+        <w:rPr>
+          <w:rFonts w:ascii="Cambria" w:hAnsi="Cambria"/>
+          <w:sz w:val="32"/>
+          <w:szCs w:val="50"/>
+        </w:rPr>
+        <w:t>através da url</w:t>
+      </w:r>
+      <w:r>
+        <w:rPr>
+          <w:rFonts w:ascii="Cambria" w:hAnsi="Cambria"/>
+          <w:sz w:val="32"/>
+          <w:szCs w:val="50"/>
+        </w:rPr>
+        <w:t xml:space="preserve"> </w:t>
+      </w:r>
+      <w:hyperlink r:id="rId6" w:history="1">
+        <w:r>
+          <w:rPr>
+            <w:rStyle w:val="Hyperlink"/>
+            <w:rFonts w:ascii="Cambria" w:hAnsi="Cambria"/>
+            <w:sz w:val="32"/>
+            <w:szCs w:val="50"/>
+          </w:rPr>
+          <w:t>https://cropdox.com/obter_imagem/token_de_requisicao/&lt;token_de_requisicao</w:t>
+        </w:r>
+      </w:hyperlink>
+      <w:r>
+        <w:rPr>
+          <w:rFonts w:ascii="Cambria" w:hAnsi="Cambria"/>
+          <w:sz w:val="32"/>
+          <w:szCs w:val="50"/>
+        </w:rPr>
+        <w:t>&gt;</w:t>
+      </w:r>
+      <w:r>
+        <w:rPr>
+          <w:rFonts w:ascii="Cambria" w:hAnsi="Cambria"/>
+          <w:sz w:val="32"/>
+          <w:szCs w:val="50"/>
+        </w:rPr>
+        <w:t xml:space="preserve">. </w:t>
+      </w:r>
+      <w:r>
+        <w:rPr>
+          <w:rFonts w:ascii="Cambria" w:hAnsi="Cambria"/>
+          <w:sz w:val="32"/>
+          <w:szCs w:val="50"/>
+        </w:rPr>
+        <w:t>Esta url, se esti</w:t>
+      </w:r>
+      <w:r>
+        <w:rPr>
+          <w:rFonts w:ascii="Cambria" w:hAnsi="Cambria"/>
+          <w:sz w:val="32"/>
+          <w:szCs w:val="50"/>
+        </w:rPr>
+        <w:t>ver com token válido, deverá retornar a imagem do diretório.</w:t>
+      </w:r>
+    </w:p>
+    <w:p>
+      <w:pPr>
+        <w:pStyle w:val="PargrafodaLista"/>
+        <w:numPr>
+          <w:ilvl w:val="0"/>
+          <w:numId w:val="2"/>
+        </w:numPr>
+        <w:jc w:val="both"/>
+        <w:rPr>
+          <w:rFonts w:ascii="Cambria" w:hAnsi="Cambria"/>
+          <w:sz w:val="32"/>
+          <w:szCs w:val="50"/>
+          <w:u w:val="single"/>
+        </w:rPr>
+      </w:pPr>
     </w:p>
     <w:sectPr>
       <w:pgSz w:w="11906" w:h="16838"/>
@@ -503,6 +1318,359 @@
     </w:sectPr>
   </w:body>
 </w:document>
+</file>
+
+<file path=word/numbering.xml><?xml version="1.0" encoding="utf-8"?>
+<w:numbering xmlns:wpc="http://schemas.microsoft.com/office/word/2010/wordprocessingCanvas" xmlns:mc="http://schemas.openxmlformats.org/markup-compatibility/2006" xmlns:o="urn:schemas-microsoft-com:office:office" xmlns:r="http://schemas.openxmlformats.org/officeDocument/2006/relationships" xmlns:m="http://schemas.openxmlformats.org/officeDocument/2006/math" xmlns:v="urn:schemas-microsoft-com:vml" xmlns:wp14="http://schemas.microsoft.com/office/word/2010/wordprocessingDrawing" xmlns:wp="http://schemas.openxmlformats.org/drawingml/2006/wordprocessingDrawing" xmlns:w10="urn:schemas-microsoft-com:office:word" xmlns:w="http://schemas.openxmlformats.org/wordprocessingml/2006/main" xmlns:w14="http://schemas.microsoft.com/office/word/2010/wordml" xmlns:w15="http://schemas.microsoft.com/office/word/2012/wordml" xmlns:wpg="http://schemas.microsoft.com/office/word/2010/wordprocessingGroup" xmlns:wpi="http://schemas.microsoft.com/office/word/2010/wordprocessingInk" xmlns:wne="http://schemas.microsoft.com/office/word/2006/wordml" xmlns:wps="http://schemas.microsoft.com/office/word/2010/wordprocessingShape" mc:Ignorable="w14 w15 wp14">
+  <w:abstractNum w:abstractNumId="0">
+    <w:nsid w:val="2D7E7535"/>
+    <w:multiLevelType w:val="hybridMultilevel"/>
+    <w:tmpl w:val="62DCF55E"/>
+    <w:lvl w:ilvl="0" w:tplc="0416000F">
+      <w:start w:val="1"/>
+      <w:numFmt w:val="decimal"/>
+      <w:lvlText w:val="%1."/>
+      <w:lvlJc w:val="left"/>
+      <w:pPr>
+        <w:ind w:left="720" w:hanging="360"/>
+      </w:pPr>
+      <w:rPr>
+        <w:rFonts w:hint="default"/>
+      </w:rPr>
+    </w:lvl>
+    <w:lvl w:ilvl="1" w:tplc="04160003" w:tentative="1">
+      <w:start w:val="1"/>
+      <w:numFmt w:val="bullet"/>
+      <w:lvlText w:val="o"/>
+      <w:lvlJc w:val="left"/>
+      <w:pPr>
+        <w:ind w:left="1440" w:hanging="360"/>
+      </w:pPr>
+      <w:rPr>
+        <w:rFonts w:ascii="Courier New" w:hAnsi="Courier New" w:cs="Courier New" w:hint="default"/>
+      </w:rPr>
+    </w:lvl>
+    <w:lvl w:ilvl="2" w:tplc="04160005" w:tentative="1">
+      <w:start w:val="1"/>
+      <w:numFmt w:val="bullet"/>
+      <w:lvlText w:val=""/>
+      <w:lvlJc w:val="left"/>
+      <w:pPr>
+        <w:ind w:left="2160" w:hanging="360"/>
+      </w:pPr>
+      <w:rPr>
+        <w:rFonts w:ascii="Wingdings" w:hAnsi="Wingdings" w:hint="default"/>
+      </w:rPr>
+    </w:lvl>
+    <w:lvl w:ilvl="3" w:tplc="04160001" w:tentative="1">
+      <w:start w:val="1"/>
+      <w:numFmt w:val="bullet"/>
+      <w:lvlText w:val=""/>
+      <w:lvlJc w:val="left"/>
+      <w:pPr>
+        <w:ind w:left="2880" w:hanging="360"/>
+      </w:pPr>
+      <w:rPr>
+        <w:rFonts w:ascii="Symbol" w:hAnsi="Symbol" w:hint="default"/>
+      </w:rPr>
+    </w:lvl>
+    <w:lvl w:ilvl="4" w:tplc="04160003" w:tentative="1">
+      <w:start w:val="1"/>
+      <w:numFmt w:val="bullet"/>
+      <w:lvlText w:val="o"/>
+      <w:lvlJc w:val="left"/>
+      <w:pPr>
+        <w:ind w:left="3600" w:hanging="360"/>
+      </w:pPr>
+      <w:rPr>
+        <w:rFonts w:ascii="Courier New" w:hAnsi="Courier New" w:cs="Courier New" w:hint="default"/>
+      </w:rPr>
+    </w:lvl>
+    <w:lvl w:ilvl="5" w:tplc="04160005" w:tentative="1">
+      <w:start w:val="1"/>
+      <w:numFmt w:val="bullet"/>
+      <w:lvlText w:val=""/>
+      <w:lvlJc w:val="left"/>
+      <w:pPr>
+        <w:ind w:left="4320" w:hanging="360"/>
+      </w:pPr>
+      <w:rPr>
+        <w:rFonts w:ascii="Wingdings" w:hAnsi="Wingdings" w:hint="default"/>
+      </w:rPr>
+    </w:lvl>
+    <w:lvl w:ilvl="6" w:tplc="04160001" w:tentative="1">
+      <w:start w:val="1"/>
+      <w:numFmt w:val="bullet"/>
+      <w:lvlText w:val=""/>
+      <w:lvlJc w:val="left"/>
+      <w:pPr>
+        <w:ind w:left="5040" w:hanging="360"/>
+      </w:pPr>
+      <w:rPr>
+        <w:rFonts w:ascii="Symbol" w:hAnsi="Symbol" w:hint="default"/>
+      </w:rPr>
+    </w:lvl>
+    <w:lvl w:ilvl="7" w:tplc="04160003" w:tentative="1">
+      <w:start w:val="1"/>
+      <w:numFmt w:val="bullet"/>
+      <w:lvlText w:val="o"/>
+      <w:lvlJc w:val="left"/>
+      <w:pPr>
+        <w:ind w:left="5760" w:hanging="360"/>
+      </w:pPr>
+      <w:rPr>
+        <w:rFonts w:ascii="Courier New" w:hAnsi="Courier New" w:cs="Courier New" w:hint="default"/>
+      </w:rPr>
+    </w:lvl>
+    <w:lvl w:ilvl="8" w:tplc="04160005" w:tentative="1">
+      <w:start w:val="1"/>
+      <w:numFmt w:val="bullet"/>
+      <w:lvlText w:val=""/>
+      <w:lvlJc w:val="left"/>
+      <w:pPr>
+        <w:ind w:left="6480" w:hanging="360"/>
+      </w:pPr>
+      <w:rPr>
+        <w:rFonts w:ascii="Wingdings" w:hAnsi="Wingdings" w:hint="default"/>
+      </w:rPr>
+    </w:lvl>
+  </w:abstractNum>
+  <w:abstractNum w:abstractNumId="1">
+    <w:nsid w:val="5ECE5351"/>
+    <w:multiLevelType w:val="hybridMultilevel"/>
+    <w:tmpl w:val="62528350"/>
+    <w:lvl w:ilvl="0" w:tplc="141E3BD2">
+      <w:numFmt w:val="bullet"/>
+      <w:lvlText w:val=""/>
+      <w:lvlJc w:val="left"/>
+      <w:pPr>
+        <w:ind w:left="1080" w:hanging="360"/>
+      </w:pPr>
+      <w:rPr>
+        <w:rFonts w:ascii="Symbol" w:eastAsiaTheme="minorHAnsi" w:hAnsi="Symbol" w:cstheme="minorBidi" w:hint="default"/>
+        <w:u w:val="none"/>
+      </w:rPr>
+    </w:lvl>
+    <w:lvl w:ilvl="1" w:tplc="04160003" w:tentative="1">
+      <w:start w:val="1"/>
+      <w:numFmt w:val="bullet"/>
+      <w:lvlText w:val="o"/>
+      <w:lvlJc w:val="left"/>
+      <w:pPr>
+        <w:ind w:left="1800" w:hanging="360"/>
+      </w:pPr>
+      <w:rPr>
+        <w:rFonts w:ascii="Courier New" w:hAnsi="Courier New" w:cs="Courier New" w:hint="default"/>
+      </w:rPr>
+    </w:lvl>
+    <w:lvl w:ilvl="2" w:tplc="04160005" w:tentative="1">
+      <w:start w:val="1"/>
+      <w:numFmt w:val="bullet"/>
+      <w:lvlText w:val=""/>
+      <w:lvlJc w:val="left"/>
+      <w:pPr>
+        <w:ind w:left="2520" w:hanging="360"/>
+      </w:pPr>
+      <w:rPr>
+        <w:rFonts w:ascii="Wingdings" w:hAnsi="Wingdings" w:hint="default"/>
+      </w:rPr>
+    </w:lvl>
+    <w:lvl w:ilvl="3" w:tplc="04160001" w:tentative="1">
+      <w:start w:val="1"/>
+      <w:numFmt w:val="bullet"/>
+      <w:lvlText w:val=""/>
+      <w:lvlJc w:val="left"/>
+      <w:pPr>
+        <w:ind w:left="3240" w:hanging="360"/>
+      </w:pPr>
+      <w:rPr>
+        <w:rFonts w:ascii="Symbol" w:hAnsi="Symbol" w:hint="default"/>
+      </w:rPr>
+    </w:lvl>
+    <w:lvl w:ilvl="4" w:tplc="04160003" w:tentative="1">
+      <w:start w:val="1"/>
+      <w:numFmt w:val="bullet"/>
+      <w:lvlText w:val="o"/>
+      <w:lvlJc w:val="left"/>
+      <w:pPr>
+        <w:ind w:left="3960" w:hanging="360"/>
+      </w:pPr>
+      <w:rPr>
+        <w:rFonts w:ascii="Courier New" w:hAnsi="Courier New" w:cs="Courier New" w:hint="default"/>
+      </w:rPr>
+    </w:lvl>
+    <w:lvl w:ilvl="5" w:tplc="04160005" w:tentative="1">
+      <w:start w:val="1"/>
+      <w:numFmt w:val="bullet"/>
+      <w:lvlText w:val=""/>
+      <w:lvlJc w:val="left"/>
+      <w:pPr>
+        <w:ind w:left="4680" w:hanging="360"/>
+      </w:pPr>
+      <w:rPr>
+        <w:rFonts w:ascii="Wingdings" w:hAnsi="Wingdings" w:hint="default"/>
+      </w:rPr>
+    </w:lvl>
+    <w:lvl w:ilvl="6" w:tplc="04160001" w:tentative="1">
+      <w:start w:val="1"/>
+      <w:numFmt w:val="bullet"/>
+      <w:lvlText w:val=""/>
+      <w:lvlJc w:val="left"/>
+      <w:pPr>
+        <w:ind w:left="5400" w:hanging="360"/>
+      </w:pPr>
+      <w:rPr>
+        <w:rFonts w:ascii="Symbol" w:hAnsi="Symbol" w:hint="default"/>
+      </w:rPr>
+    </w:lvl>
+    <w:lvl w:ilvl="7" w:tplc="04160003" w:tentative="1">
+      <w:start w:val="1"/>
+      <w:numFmt w:val="bullet"/>
+      <w:lvlText w:val="o"/>
+      <w:lvlJc w:val="left"/>
+      <w:pPr>
+        <w:ind w:left="6120" w:hanging="360"/>
+      </w:pPr>
+      <w:rPr>
+        <w:rFonts w:ascii="Courier New" w:hAnsi="Courier New" w:cs="Courier New" w:hint="default"/>
+      </w:rPr>
+    </w:lvl>
+    <w:lvl w:ilvl="8" w:tplc="04160005" w:tentative="1">
+      <w:start w:val="1"/>
+      <w:numFmt w:val="bullet"/>
+      <w:lvlText w:val=""/>
+      <w:lvlJc w:val="left"/>
+      <w:pPr>
+        <w:ind w:left="6840" w:hanging="360"/>
+      </w:pPr>
+      <w:rPr>
+        <w:rFonts w:ascii="Wingdings" w:hAnsi="Wingdings" w:hint="default"/>
+      </w:rPr>
+    </w:lvl>
+  </w:abstractNum>
+  <w:abstractNum w:abstractNumId="2">
+    <w:nsid w:val="7A4F0716"/>
+    <w:multiLevelType w:val="hybridMultilevel"/>
+    <w:tmpl w:val="24B0D65E"/>
+    <w:lvl w:ilvl="0" w:tplc="04160001">
+      <w:start w:val="1"/>
+      <w:numFmt w:val="bullet"/>
+      <w:lvlText w:val=""/>
+      <w:lvlJc w:val="left"/>
+      <w:pPr>
+        <w:ind w:left="720" w:hanging="360"/>
+      </w:pPr>
+      <w:rPr>
+        <w:rFonts w:ascii="Symbol" w:hAnsi="Symbol" w:hint="default"/>
+      </w:rPr>
+    </w:lvl>
+    <w:lvl w:ilvl="1" w:tplc="04160003" w:tentative="1">
+      <w:start w:val="1"/>
+      <w:numFmt w:val="bullet"/>
+      <w:lvlText w:val="o"/>
+      <w:lvlJc w:val="left"/>
+      <w:pPr>
+        <w:ind w:left="1440" w:hanging="360"/>
+      </w:pPr>
+      <w:rPr>
+        <w:rFonts w:ascii="Courier New" w:hAnsi="Courier New" w:cs="Courier New" w:hint="default"/>
+      </w:rPr>
+    </w:lvl>
+    <w:lvl w:ilvl="2" w:tplc="04160005" w:tentative="1">
+      <w:start w:val="1"/>
+      <w:numFmt w:val="bullet"/>
+      <w:lvlText w:val=""/>
+      <w:lvlJc w:val="left"/>
+      <w:pPr>
+        <w:ind w:left="2160" w:hanging="360"/>
+      </w:pPr>
+      <w:rPr>
+        <w:rFonts w:ascii="Wingdings" w:hAnsi="Wingdings" w:hint="default"/>
+      </w:rPr>
+    </w:lvl>
+    <w:lvl w:ilvl="3" w:tplc="04160001" w:tentative="1">
+      <w:start w:val="1"/>
+      <w:numFmt w:val="bullet"/>
+      <w:lvlText w:val=""/>
+      <w:lvlJc w:val="left"/>
+      <w:pPr>
+        <w:ind w:left="2880" w:hanging="360"/>
+      </w:pPr>
+      <w:rPr>
+        <w:rFonts w:ascii="Symbol" w:hAnsi="Symbol" w:hint="default"/>
+      </w:rPr>
+    </w:lvl>
+    <w:lvl w:ilvl="4" w:tplc="04160003" w:tentative="1">
+      <w:start w:val="1"/>
+      <w:numFmt w:val="bullet"/>
+      <w:lvlText w:val="o"/>
+      <w:lvlJc w:val="left"/>
+      <w:pPr>
+        <w:ind w:left="3600" w:hanging="360"/>
+      </w:pPr>
+      <w:rPr>
+        <w:rFonts w:ascii="Courier New" w:hAnsi="Courier New" w:cs="Courier New" w:hint="default"/>
+      </w:rPr>
+    </w:lvl>
+    <w:lvl w:ilvl="5" w:tplc="04160005" w:tentative="1">
+      <w:start w:val="1"/>
+      <w:numFmt w:val="bullet"/>
+      <w:lvlText w:val=""/>
+      <w:lvlJc w:val="left"/>
+      <w:pPr>
+        <w:ind w:left="4320" w:hanging="360"/>
+      </w:pPr>
+      <w:rPr>
+        <w:rFonts w:ascii="Wingdings" w:hAnsi="Wingdings" w:hint="default"/>
+      </w:rPr>
+    </w:lvl>
+    <w:lvl w:ilvl="6" w:tplc="04160001" w:tentative="1">
+      <w:start w:val="1"/>
+      <w:numFmt w:val="bullet"/>
+      <w:lvlText w:val=""/>
+      <w:lvlJc w:val="left"/>
+      <w:pPr>
+        <w:ind w:left="5040" w:hanging="360"/>
+      </w:pPr>
+      <w:rPr>
+        <w:rFonts w:ascii="Symbol" w:hAnsi="Symbol" w:hint="default"/>
+      </w:rPr>
+    </w:lvl>
+    <w:lvl w:ilvl="7" w:tplc="04160003" w:tentative="1">
+      <w:start w:val="1"/>
+      <w:numFmt w:val="bullet"/>
+      <w:lvlText w:val="o"/>
+      <w:lvlJc w:val="left"/>
+      <w:pPr>
+        <w:ind w:left="5760" w:hanging="360"/>
+      </w:pPr>
+      <w:rPr>
+        <w:rFonts w:ascii="Courier New" w:hAnsi="Courier New" w:cs="Courier New" w:hint="default"/>
+      </w:rPr>
+    </w:lvl>
+    <w:lvl w:ilvl="8" w:tplc="04160005" w:tentative="1">
+      <w:start w:val="1"/>
+      <w:numFmt w:val="bullet"/>
+      <w:lvlText w:val=""/>
+      <w:lvlJc w:val="left"/>
+      <w:pPr>
+        <w:ind w:left="6480" w:hanging="360"/>
+      </w:pPr>
+      <w:rPr>
+        <w:rFonts w:ascii="Wingdings" w:hAnsi="Wingdings" w:hint="default"/>
+      </w:rPr>
+    </w:lvl>
+  </w:abstractNum>
+  <w:num w:numId="1">
+    <w:abstractNumId w:val="2"/>
+  </w:num>
+  <w:num w:numId="2">
+    <w:abstractNumId w:val="0"/>
+  </w:num>
+  <w:num w:numId="3">
+    <w:abstractNumId w:val="1"/>
+  </w:num>
+</w:numbering>
 </file>
 
 <file path=word/styles.xml><?xml version="1.0" encoding="utf-8"?>
@@ -905,7 +2073,6 @@
   <w:style w:type="character" w:default="1" w:styleId="Fontepargpadro">
     <w:name w:val="Default Paragraph Font"/>
     <w:uiPriority w:val="1"/>
-    <w:semiHidden/>
     <w:unhideWhenUsed/>
   </w:style>
   <w:style w:type="table" w:default="1" w:styleId="Tabelanormal">
@@ -928,6 +2095,28 @@
     <w:uiPriority w:val="99"/>
     <w:semiHidden/>
     <w:unhideWhenUsed/>
+  </w:style>
+  <w:style w:type="paragraph" w:styleId="PargrafodaLista">
+    <w:name w:val="List Paragraph"/>
+    <w:basedOn w:val="Normal"/>
+    <w:uiPriority w:val="34"/>
+    <w:qFormat/>
+    <w:rsid w:val="008E4846"/>
+    <w:pPr>
+      <w:ind w:left="720"/>
+      <w:contextualSpacing/>
+    </w:pPr>
+  </w:style>
+  <w:style w:type="character" w:styleId="Hyperlink">
+    <w:name w:val="Hyperlink"/>
+    <w:basedOn w:val="Fontepargpadro"/>
+    <w:uiPriority w:val="99"/>
+    <w:unhideWhenUsed/>
+    <w:rsid w:val="00D16291"/>
+    <w:rPr>
+      <w:color w:val="0563C1" w:themeColor="hyperlink"/>
+      <w:u w:val="single"/>
+    </w:rPr>
   </w:style>
 </w:styles>
 </file>

</xml_diff>